<commit_message>
very simple base loop
</commit_message>
<xml_diff>
--- a/gdd.docx
+++ b/gdd.docx
@@ -2,6 +2,14 @@
 <file path=word/document.xml><?xml version="1.0" encoding="utf-8"?>
 <w:document xmlns:wpc="http://schemas.microsoft.com/office/word/2010/wordprocessingCanvas" xmlns:cx="http://schemas.microsoft.com/office/drawing/2014/chartex" xmlns:cx1="http://schemas.microsoft.com/office/drawing/2015/9/8/chartex" xmlns:cx2="http://schemas.microsoft.com/office/drawing/2015/10/21/chartex" xmlns:cx3="http://schemas.microsoft.com/office/drawing/2016/5/9/chartex" xmlns:cx4="http://schemas.microsoft.com/office/drawing/2016/5/10/chartex" xmlns:cx5="http://schemas.microsoft.com/office/drawing/2016/5/11/chartex" xmlns:cx6="http://schemas.microsoft.com/office/drawing/2016/5/12/chartex" xmlns:cx7="http://schemas.microsoft.com/office/drawing/2016/5/13/chartex" xmlns:cx8="http://schemas.microsoft.com/office/drawing/2016/5/14/chartex" xmlns:mc="http://schemas.openxmlformats.org/markup-compatibility/2006" xmlns:aink="http://schemas.microsoft.com/office/drawing/2016/ink" xmlns:am3d="http://schemas.microsoft.com/office/drawing/2017/model3d" xmlns:o="urn:schemas-microsoft-com:office:office" xmlns:oel="http://schemas.microsoft.com/office/2019/extlst" xmlns:r="http://schemas.openxmlformats.org/officeDocument/2006/relationships" xmlns:m="http://schemas.openxmlformats.org/officeDocument/2006/math" xmlns:v="urn:schemas-microsoft-com:vml" xmlns:wp14="http://schemas.microsoft.com/office/word/2010/wordprocessingDrawing" xmlns:wp="http://schemas.openxmlformats.org/drawingml/2006/wordprocessingDrawing" xmlns:w10="urn:schemas-microsoft-com:office:word" xmlns:w="http://schemas.openxmlformats.org/wordprocessingml/2006/main" xmlns:w14="http://schemas.microsoft.com/office/word/2010/wordml" xmlns:w15="http://schemas.microsoft.com/office/word/2012/wordml" xmlns:w16cex="http://schemas.microsoft.com/office/word/2018/wordml/cex" xmlns:w16cid="http://schemas.microsoft.com/office/word/2016/wordml/cid" xmlns:w16="http://schemas.microsoft.com/office/word/2018/wordml" xmlns:w16du="http://schemas.microsoft.com/office/word/2023/wordml/word16du" xmlns:w16sdtdh="http://schemas.microsoft.com/office/word/2020/wordml/sdtdatahash" xmlns:w16se="http://schemas.microsoft.com/office/word/2015/wordml/symex" xmlns:wpg="http://schemas.microsoft.com/office/word/2010/wordprocessingGroup" xmlns:wpi="http://schemas.microsoft.com/office/word/2010/wordprocessingInk" xmlns:wne="http://schemas.microsoft.com/office/word/2006/wordml" xmlns:wps="http://schemas.microsoft.com/office/word/2010/wordprocessingShape" mc:Ignorable="w14 w15 w16se w16cid w16 w16cex w16sdtdh w16du wp14">
   <w:body>
+    <w:p>
+      <w:pPr>
+        <w:rPr>
+          <w:b/>
+          <w:bCs/>
+        </w:rPr>
+      </w:pPr>
+    </w:p>
     <w:sdt>
       <w:sdtPr>
         <w:rPr>
@@ -261,8 +269,74 @@
                         <w:sz w:val="28"/>
                         <w:szCs w:val="28"/>
                       </w:rPr>
-                      <w:t xml:space="preserve">JWR26, Smileasyougounder, Joe, TheAnonymousGhoul, Sianxn, Tim, </w:t>
+                      <w:t xml:space="preserve">JWR26, </w:t>
                     </w:r>
+                    <w:proofErr w:type="spellStart"/>
+                    <w:r>
+                      <w:rPr>
+                        <w:sz w:val="28"/>
+                        <w:szCs w:val="28"/>
+                      </w:rPr>
+                      <w:t>Smileasyougounder</w:t>
+                    </w:r>
+                    <w:proofErr w:type="spellEnd"/>
+                    <w:r>
+                      <w:rPr>
+                        <w:sz w:val="28"/>
+                        <w:szCs w:val="28"/>
+                      </w:rPr>
+                      <w:t xml:space="preserve">, Joe, </w:t>
+                    </w:r>
+                    <w:proofErr w:type="spellStart"/>
+                    <w:r>
+                      <w:rPr>
+                        <w:sz w:val="28"/>
+                        <w:szCs w:val="28"/>
+                      </w:rPr>
+                      <w:t>TheAnonymousGhoul</w:t>
+                    </w:r>
+                    <w:proofErr w:type="spellEnd"/>
+                    <w:r>
+                      <w:rPr>
+                        <w:sz w:val="28"/>
+                        <w:szCs w:val="28"/>
+                      </w:rPr>
+                      <w:t xml:space="preserve">, </w:t>
+                    </w:r>
+                    <w:proofErr w:type="spellStart"/>
+                    <w:r>
+                      <w:rPr>
+                        <w:sz w:val="28"/>
+                        <w:szCs w:val="28"/>
+                      </w:rPr>
+                      <w:t>Sianxn</w:t>
+                    </w:r>
+                    <w:proofErr w:type="spellEnd"/>
+                    <w:r>
+                      <w:rPr>
+                        <w:sz w:val="28"/>
+                        <w:szCs w:val="28"/>
+                      </w:rPr>
+                      <w:t xml:space="preserve">, </w:t>
+                    </w:r>
+                    <w:proofErr w:type="gramStart"/>
+                    <w:r>
+                      <w:rPr>
+                        <w:sz w:val="28"/>
+                        <w:szCs w:val="28"/>
+                      </w:rPr>
+                      <w:t xml:space="preserve">Tim,  </w:t>
+                    </w:r>
+                    <w:proofErr w:type="spellStart"/>
+                    <w:r>
+                      <w:rPr>
+                        <w:sz w:val="28"/>
+                        <w:szCs w:val="28"/>
+                      </w:rPr>
+                      <w:t>Loxo</w:t>
+                    </w:r>
+                    <w:proofErr w:type="spellEnd"/>
+                    <w:proofErr w:type="gramEnd"/>
                     <w:r>
                       <w:rPr>
                         <w:sz w:val="28"/>
@@ -270,13 +344,15 @@
                       </w:rPr>
                       <w:t xml:space="preserve"> </w:t>
                     </w:r>
+                    <w:proofErr w:type="spellStart"/>
                     <w:r>
                       <w:rPr>
                         <w:sz w:val="28"/>
                         <w:szCs w:val="28"/>
                       </w:rPr>
-                      <w:t>Loxo HighScore</w:t>
+                      <w:t>HighScore</w:t>
                     </w:r>
+                    <w:proofErr w:type="spellEnd"/>
                   </w:p>
                 </w:sdtContent>
               </w:sdt>
@@ -1030,21 +1106,7 @@
                 <w:rStyle w:val="Hyperlink"/>
                 <w:noProof/>
               </w:rPr>
-              <w:t>Inspirations an</w:t>
-            </w:r>
-            <w:r>
-              <w:rPr>
-                <w:rStyle w:val="Hyperlink"/>
-                <w:noProof/>
-              </w:rPr>
-              <w:t>d</w:t>
-            </w:r>
-            <w:r>
-              <w:rPr>
-                <w:rStyle w:val="Hyperlink"/>
-                <w:noProof/>
-              </w:rPr>
-              <w:t xml:space="preserve"> References</w:t>
+              <w:t>Inspirations and References</w:t>
             </w:r>
             <w:r>
               <w:rPr>
@@ -3753,14 +3815,7 @@
           <w:i/>
           <w:iCs/>
         </w:rPr>
-        <w:t xml:space="preserve"> </w:t>
-      </w:r>
-      <w:r>
-        <w:rPr>
-          <w:i/>
-          <w:iCs/>
-        </w:rPr>
-        <w:t>Folklore</w:t>
+        <w:t xml:space="preserve"> Folklore</w:t>
       </w:r>
     </w:p>
     <w:p>
@@ -4038,9 +4093,11 @@
           <w:numId w:val="20"/>
         </w:numPr>
       </w:pPr>
+      <w:proofErr w:type="spellStart"/>
       <w:r>
         <w:t>drakengard</w:t>
       </w:r>
+      <w:proofErr w:type="spellEnd"/>
     </w:p>
     <w:p>
       <w:pPr>
@@ -4106,7 +4163,7 @@
       </w:pPr>
       <w:bookmarkStart w:id="9" w:name="_Toc169299266"/>
       <w:r>
-        <w:t>2.4. Story Synopsis</w:t>
+        <w:t>Story Synopsis</w:t>
       </w:r>
       <w:bookmarkEnd w:id="9"/>
     </w:p>
@@ -4269,7 +4326,15 @@
         </w:numPr>
       </w:pPr>
       <w:r>
-        <w:t>A single level is played twice, once as the protagonist, and then again as the hero, with the hero experiencing the world state left from the first playthough, with some minor adaptations</w:t>
+        <w:t xml:space="preserve">A single level is played twice, once as the protagonist, and then again as the hero, with the hero experiencing the world state left from the first </w:t>
+      </w:r>
+      <w:proofErr w:type="spellStart"/>
+      <w:r>
+        <w:t>playthough</w:t>
+      </w:r>
+      <w:proofErr w:type="spellEnd"/>
+      <w:r>
+        <w:t>, with some minor adaptations</w:t>
       </w:r>
     </w:p>
     <w:p>
@@ -4576,7 +4641,15 @@
     </w:p>
     <w:p>
       <w:r>
-        <w:t>[tbd]</w:t>
+        <w:t>[</w:t>
+      </w:r>
+      <w:proofErr w:type="spellStart"/>
+      <w:r>
+        <w:t>tbd</w:t>
+      </w:r>
+      <w:proofErr w:type="spellEnd"/>
+      <w:r>
+        <w:t>]</w:t>
       </w:r>
     </w:p>
     <w:p>
@@ -4813,9 +4886,11 @@
             <w:pPr>
               <w:jc w:val="center"/>
             </w:pPr>
+            <w:proofErr w:type="spellStart"/>
             <w:r>
               <w:t>Smileasyougounder</w:t>
             </w:r>
+            <w:proofErr w:type="spellEnd"/>
           </w:p>
         </w:tc>
         <w:tc>
@@ -4853,9 +4928,11 @@
             <w:pPr>
               <w:jc w:val="center"/>
             </w:pPr>
+            <w:proofErr w:type="spellStart"/>
             <w:r>
               <w:t>Smileasyougounder</w:t>
             </w:r>
+            <w:proofErr w:type="spellEnd"/>
           </w:p>
         </w:tc>
         <w:tc>
@@ -4981,9 +5058,11 @@
             <w:pPr>
               <w:jc w:val="center"/>
             </w:pPr>
+            <w:proofErr w:type="spellStart"/>
             <w:r>
               <w:t>TheAnonymousGhoul</w:t>
             </w:r>
+            <w:proofErr w:type="spellEnd"/>
           </w:p>
         </w:tc>
         <w:tc>
@@ -5022,9 +5101,19 @@
             <w:pPr>
               <w:jc w:val="center"/>
             </w:pPr>
-            <w:r>
-              <w:t>Loxo HighScore</w:t>
-            </w:r>
+            <w:proofErr w:type="spellStart"/>
+            <w:r>
+              <w:t>Loxo</w:t>
+            </w:r>
+            <w:proofErr w:type="spellEnd"/>
+            <w:r>
+              <w:t xml:space="preserve"> </w:t>
+            </w:r>
+            <w:proofErr w:type="spellStart"/>
+            <w:r>
+              <w:t>HighScore</w:t>
+            </w:r>
+            <w:proofErr w:type="spellEnd"/>
           </w:p>
         </w:tc>
         <w:tc>
@@ -8187,7 +8276,9 @@
     <w:rsidRoot w:val="00A25AF3"/>
     <w:rsid w:val="000E3C66"/>
     <w:rsid w:val="001A11C1"/>
-    <w:rsid w:val="0061412F"/>
+    <w:rsid w:val="001A127B"/>
+    <w:rsid w:val="004C6EA0"/>
+    <w:rsid w:val="0077106E"/>
     <w:rsid w:val="00A25AF3"/>
     <w:rsid w:val="00C12162"/>
   </w:rsids>

</xml_diff>